<commit_message>
working model with randomly generated questions
</commit_message>
<xml_diff>
--- a/papers/answerpaper.docx
+++ b/papers/answerpaper.docx
@@ -18,19 +18,7 @@
         <w:jc w:val="left"/>
       </w:pPr>
       <w:r>
-        <w:t>1)full form of something?</w:t>
-        <w:br/>
-        <w:t>a)something</w:t>
-        <w:br/>
-        <w:br/>
-      </w:r>
-    </w:p>
-    <w:p>
-      <w:pPr>
-        <w:jc w:val="left"/>
-      </w:pPr>
-      <w:r>
-        <w:t>2)is java python?</w:t>
+        <w:t>1)is java python?</w:t>
         <w:br/>
         <w:t>a)no</w:t>
         <w:br/>
@@ -42,7 +30,7 @@
         <w:jc w:val="left"/>
       </w:pPr>
       <w:r>
-        <w:t>3)full of of jdk?</w:t>
+        <w:t>2)full of of jdk?</w:t>
         <w:br/>
         <w:t>a)java development kit</w:t>
         <w:br/>

</xml_diff>

<commit_message>
before remove sessions from password and converting it to request scope
</commit_message>
<xml_diff>
--- a/papers/answerpaper.docx
+++ b/papers/answerpaper.docx
@@ -10,7 +10,7 @@
         <w:rPr>
           <w:sz w:val="36"/>
         </w:rPr>
-        <w:t>Java Test Solution</w:t>
+        <w:t>LTI Solution</w:t>
       </w:r>
     </w:p>
     <w:p>
@@ -18,11 +18,9 @@
         <w:jc w:val="left"/>
       </w:pPr>
       <w:r>
-        <w:t>1)what is 1+1?</w:t>
+        <w:t>1)what is 2+5?</w:t>
         <w:br/>
-        <w:t>a)2</w:t>
-        <w:br/>
-        <w:t>b)2.0</w:t>
+        <w:t>a)7</w:t>
         <w:br/>
         <w:br/>
       </w:r>
@@ -32,9 +30,11 @@
         <w:jc w:val="left"/>
       </w:pPr>
       <w:r>
-        <w:t>2)full of of jdk?</w:t>
+        <w:t>2)2</w:t>
         <w:br/>
-        <w:t>a)java development kit</w:t>
+        <w:t>a)3</w:t>
+        <w:br/>
+        <w:t>b)3</w:t>
         <w:br/>
         <w:br/>
       </w:r>
@@ -44,9 +44,11 @@
         <w:jc w:val="left"/>
       </w:pPr>
       <w:r>
-        <w:t>3)is java python?</w:t>
+        <w:t>3)what ?</w:t>
         <w:br/>
-        <w:t>a)no</w:t>
+        <w:t>a)yes</w:t>
+        <w:br/>
+        <w:t>b)o</w:t>
         <w:br/>
         <w:br/>
       </w:r>

</xml_diff>

<commit_message>
session management, alerts added : encryption, validation, etc left
</commit_message>
<xml_diff>
--- a/papers/answerpaper.docx
+++ b/papers/answerpaper.docx
@@ -10,7 +10,7 @@
         <w:rPr>
           <w:sz w:val="36"/>
         </w:rPr>
-        <w:t>LTI Solution</w:t>
+        <w:t>LTI - Java Solution</w:t>
       </w:r>
     </w:p>
     <w:p>
@@ -18,9 +18,11 @@
         <w:jc w:val="left"/>
       </w:pPr>
       <w:r>
-        <w:t>1)what is 2+5?</w:t>
+        <w:t>1)adf</w:t>
         <w:br/>
-        <w:t>a)7</w:t>
+        <w:t>a)d</w:t>
+        <w:br/>
+        <w:t>b)w</w:t>
         <w:br/>
         <w:br/>
       </w:r>
@@ -30,11 +32,9 @@
         <w:jc w:val="left"/>
       </w:pPr>
       <w:r>
-        <w:t>2)2</w:t>
+        <w:t>2)ffff</w:t>
         <w:br/>
-        <w:t>a)3</w:t>
-        <w:br/>
-        <w:t>b)3</w:t>
+        <w:t>a)1</w:t>
         <w:br/>
         <w:br/>
       </w:r>
@@ -44,11 +44,9 @@
         <w:jc w:val="left"/>
       </w:pPr>
       <w:r>
-        <w:t>3)what ?</w:t>
+        <w:t>3)dfa</w:t>
         <w:br/>
-        <w:t>a)yes</w:t>
-        <w:br/>
-        <w:t>b)o</w:t>
+        <w:t>a)d</w:t>
         <w:br/>
         <w:br/>
       </w:r>

</xml_diff>